<commit_message>
TVIST1-287: Added mail template macros
</commit_message>
<xml_diff>
--- a/fixtures/mail_template/mail_template_001.docx
+++ b/fixtures/mail_template/mail_template_001.docx
@@ -11,51 +11,31 @@
       </w:pPr>
       <w:r>
         <w:rPr/>
-        <w:t>To ${name}</w:t>
-      </w:r>
-    </w:p>
-    <w:p>
-      <w:pPr>
-        <w:pStyle w:val="Normal"/>
-        <w:bidi w:val="0"/>
-        <w:jc w:val="start"/>
-        <w:rPr/>
-      </w:pPr>
-      <w:r>
-        <w:rPr/>
-        <w:t>${</w:t>
-      </w:r>
-      <w:r>
-        <w:rPr/>
-        <w:t>case.person.</w:t>
-      </w:r>
-      <w:r>
-        <w:rPr/>
-        <w:t>address}</w:t>
-      </w:r>
-    </w:p>
-    <w:p>
-      <w:pPr>
-        <w:pStyle w:val="Normal"/>
-        <w:bidi w:val="0"/>
-        <w:jc w:val="start"/>
-        <w:rPr/>
-      </w:pPr>
-      <w:r>
-        <w:rPr/>
-        <w:t>${hat og briller}</w:t>
-      </w:r>
-    </w:p>
-    <w:p>
-      <w:pPr>
-        <w:pStyle w:val="Normal"/>
-        <w:bidi w:val="0"/>
-        <w:jc w:val="start"/>
-        <w:rPr/>
-      </w:pPr>
-      <w:r>
-        <w:rPr/>
-        <w:t>${hest.sound}</w:t>
+        <w:t>To ${complainant}</w:t>
+      </w:r>
+    </w:p>
+    <w:p>
+      <w:pPr>
+        <w:pStyle w:val="Normal"/>
+        <w:bidi w:val="0"/>
+        <w:jc w:val="start"/>
+        <w:rPr/>
+      </w:pPr>
+      <w:r>
+        <w:rPr/>
+        <w:t>${case.person.address}</w:t>
+      </w:r>
+    </w:p>
+    <w:p>
+      <w:pPr>
+        <w:pStyle w:val="Normal"/>
+        <w:bidi w:val="0"/>
+        <w:jc w:val="start"/>
+        <w:rPr/>
+      </w:pPr>
+      <w:r>
+        <w:rPr/>
+        <w:t>${complainant_name_and_address}</w:t>
       </w:r>
     </w:p>
     <w:p>
@@ -122,7 +102,7 @@
       </w:pPr>
       <w:r>
         <w:rPr/>
-        <w:t>Hej ${name}</w:t>
+        <w:t>Hej ${complainant}</w:t>
       </w:r>
     </w:p>
     <w:p>
@@ -146,6 +126,41 @@
       <w:r>
         <w:rPr/>
         <w:t>loggableProperties.0: ${loggableProperties.0}</w:t>
+      </w:r>
+    </w:p>
+    <w:p>
+      <w:pPr>
+        <w:pStyle w:val="Normal"/>
+        <w:bidi w:val="0"/>
+        <w:jc w:val="start"/>
+        <w:rPr/>
+      </w:pPr>
+      <w:r>
+        <w:rPr/>
+      </w:r>
+    </w:p>
+    <w:p>
+      <w:pPr>
+        <w:pStyle w:val="Normal"/>
+        <w:bidi w:val="0"/>
+        <w:jc w:val="start"/>
+        <w:rPr/>
+      </w:pPr>
+      <w:r>
+        <w:rPr/>
+        <w:t>${complainant_name_and_address}</w:t>
+      </w:r>
+    </w:p>
+    <w:p>
+      <w:pPr>
+        <w:pStyle w:val="HorizontalLine"/>
+        <w:bidi w:val="0"/>
+        <w:spacing w:before="0" w:after="283"/>
+        <w:jc w:val="start"/>
+        <w:rPr/>
+      </w:pPr>
+      <w:r>
+        <w:rPr/>
       </w:r>
     </w:p>
     <w:sectPr>

</xml_diff>